<commit_message>
Mert Hasgeçkin rapora eklendi
</commit_message>
<xml_diff>
--- a/BMB.306-Proje-Raproru.docx
+++ b/BMB.306-Proje-Raproru.docx
@@ -80,6 +80,26 @@
       </w:r>
       <w:r>
         <w:t>1210606015</w:t>
+      </w:r>
+    </w:p>
+    <w:p>
+      <w:pPr>
+        <w:pStyle w:val="ListeParagraf"/>
+        <w:numPr>
+          <w:ilvl w:val="2"/>
+          <w:numId w:val="1"/>
+        </w:numPr>
+      </w:pPr>
+      <w:r>
+        <w:t xml:space="preserve">Mert </w:t>
+      </w:r>
+      <w:proofErr w:type="spellStart"/>
+      <w:r>
+        <w:t>Hasgeçkin</w:t>
+      </w:r>
+      <w:proofErr w:type="spellEnd"/>
+      <w:r>
+        <w:t xml:space="preserve"> 1210606072</w:t>
       </w:r>
       <w:bookmarkStart w:id="0" w:name="_GoBack"/>
       <w:bookmarkEnd w:id="0"/>

</xml_diff>